<commit_message>
finished coding notebook and poster
</commit_message>
<xml_diff>
--- a/EE269_Project Proposal.docx
+++ b/EE269_Project Proposal.docx
@@ -205,27 +205,48 @@
     </w:p>
     <w:p>
       <w:pPr>
-        <w:rPr>
-          <w:rFonts w:ascii="Times New Roman" w:hAnsi="Times New Roman" w:cs="Times New Roman"/>
-          <w:sz w:val="24"/>
-          <w:szCs w:val="24"/>
-        </w:rPr>
-      </w:pPr>
-      <w:r>
-        <w:rPr>
-          <w:rFonts w:ascii="Times New Roman" w:hAnsi="Times New Roman" w:cs="Times New Roman"/>
-          <w:sz w:val="24"/>
-          <w:szCs w:val="24"/>
-        </w:rPr>
-        <w:t xml:space="preserve">The dataset I plan to use is the </w:t>
-      </w:r>
-      <w:r>
-        <w:rPr>
-          <w:rFonts w:ascii="Times New Roman" w:hAnsi="Times New Roman" w:cs="Times New Roman"/>
-          <w:sz w:val="24"/>
-          <w:szCs w:val="24"/>
-        </w:rPr>
-        <w:t xml:space="preserve">Epileptic Seizure Recognition dataset available on Kaggle. It consists of 2300 with epilepsy and 9200 that do not have epilepsy. This dataset should allow me to complete both tasks of predicting epileptic seizures and diagnosing epilepsy. </w:t>
+        <w:tabs>
+          <w:tab w:val="left" w:pos="6570"/>
+        </w:tabs>
+        <w:rPr>
+          <w:rFonts w:ascii="Times New Roman" w:hAnsi="Times New Roman" w:cs="Times New Roman"/>
+          <w:sz w:val="24"/>
+          <w:szCs w:val="24"/>
+        </w:rPr>
+      </w:pPr>
+      <w:r>
+        <w:rPr>
+          <w:rFonts w:ascii="Times New Roman" w:hAnsi="Times New Roman" w:cs="Times New Roman"/>
+          <w:sz w:val="24"/>
+          <w:szCs w:val="24"/>
+        </w:rPr>
+        <w:t xml:space="preserve">The dataset I plan to use is </w:t>
+      </w:r>
+      <w:proofErr w:type="gramStart"/>
+      <w:r>
+        <w:rPr>
+          <w:rFonts w:ascii="Times New Roman" w:hAnsi="Times New Roman" w:cs="Times New Roman"/>
+          <w:sz w:val="24"/>
+          <w:szCs w:val="24"/>
+        </w:rPr>
+        <w:t xml:space="preserve">the </w:t>
+      </w:r>
+      <w:r>
+        <w:rPr>
+          <w:rFonts w:ascii="Times New Roman" w:hAnsi="Times New Roman" w:cs="Times New Roman"/>
+          <w:sz w:val="24"/>
+          <w:szCs w:val="24"/>
+        </w:rPr>
+        <w:t>available</w:t>
+      </w:r>
+      <w:proofErr w:type="gramEnd"/>
+      <w:r>
+        <w:rPr>
+          <w:rFonts w:ascii="Times New Roman" w:hAnsi="Times New Roman" w:cs="Times New Roman"/>
+          <w:sz w:val="24"/>
+          <w:szCs w:val="24"/>
+        </w:rPr>
+        <w:t xml:space="preserve"> on Kaggle. It consists of 2300 with epilepsy and 9200 that do not have epilepsy. This dataset should allow me to complete both tasks of predicting epileptic seizures and diagnosing epilepsy. </w:t>
       </w:r>
     </w:p>
     <w:p>

</xml_diff>